<commit_message>
Update sơ đồ use case
</commit_message>
<xml_diff>
--- a/Web/docs/Biên bản họp/Biên bản họp Design The User Interface ngày 16.docx
+++ b/Web/docs/Biên bản họp/Biên bản họp Design The User Interface ngày 16.docx
@@ -17,17 +17,7 @@
           <w:sz w:val="32"/>
           <w:szCs w:val="32"/>
         </w:rPr>
-        <w:t>Biên bản họp</w:t>
-      </w:r>
-      <w:bookmarkStart w:id="0" w:name="_GoBack"/>
-      <w:bookmarkEnd w:id="0"/>
-      <w:r>
-        <w:rPr>
-          <w:rFonts w:ascii="Times New Roman" w:hAnsi="Times New Roman" w:cs="Times New Roman"/>
-          <w:sz w:val="32"/>
-          <w:szCs w:val="32"/>
-        </w:rPr>
-        <w:t xml:space="preserve"> Design The User Interface ngày 16/09/2016</w:t>
+        <w:t>Biên bản họp Design The User Interface ngày 16/09/2016</w:t>
       </w:r>
     </w:p>
     <w:p>
@@ -202,7 +192,7 @@
         <w:rPr>
           <w:rFonts w:ascii="Times New Roman" w:hAnsi="Times New Roman" w:cs="Times New Roman"/>
         </w:rPr>
-        <w:t>Chủ đề : Web “Event near me”</w:t>
+        <w:t xml:space="preserve">  </w:t>
       </w:r>
     </w:p>
     <w:p>
@@ -648,6 +638,16 @@
           <w:szCs w:val="24"/>
         </w:rPr>
       </w:pPr>
+      <w:r>
+        <w:rPr>
+          <w:rFonts w:ascii="Times New Roman" w:hAnsi="Times New Roman" w:cs="Times New Roman"/>
+          <w:sz w:val="24"/>
+          <w:szCs w:val="24"/>
+        </w:rPr>
+        <w:tab/>
+      </w:r>
+      <w:bookmarkStart w:id="0" w:name="_GoBack"/>
+      <w:bookmarkEnd w:id="0"/>
       <w:r>
         <w:rPr>
           <w:rFonts w:ascii="Times New Roman" w:hAnsi="Times New Roman" w:cs="Times New Roman"/>

</xml_diff>